<commit_message>
got rid of black border on final plot.
</commit_message>
<xml_diff>
--- a/scripts/2020-09-03_marriage.docx
+++ b/scripts/2020-09-03_marriage.docx
@@ -71,7 +71,7 @@
       <w:r>
         <w:drawing>
           <wp:inline>
-            <wp:extent cx="5943600" cy="4754880"/>
+            <wp:extent cx="4578540" cy="3662832"/>
             <wp:effectExtent b="0" l="0" r="0" t="0"/>
             <wp:docPr descr="" title="" id="1" name="Picture"/>
             <a:graphic>
@@ -92,7 +92,7 @@
                   <pic:spPr bwMode="auto">
                     <a:xfrm>
                       <a:off x="0" y="0"/>
-                      <a:ext cx="5943600" cy="4754880"/>
+                      <a:ext cx="4578540" cy="3662832"/>
                     </a:xfrm>
                     <a:prstGeom prst="rect">
                       <a:avLst/>
@@ -115,7 +115,7 @@
       <w:pPr>
         <w:pStyle w:val="Heading2"/>
       </w:pPr>
-      <w:bookmarkStart w:id="23" w:name="okay-thats-overall.-what-about-by-education"/>
+      <w:bookmarkStart w:id="23" w:name="X6354b4ffd63fe78aa2fa758dda14982d933a808"/>
       <w:r>
         <w:t xml:space="preserve">Okay that’s overall. What about by education?</w:t>
       </w:r>
@@ -128,7 +128,7 @@
       <w:r>
         <w:drawing>
           <wp:inline>
-            <wp:extent cx="5943600" cy="4754880"/>
+            <wp:extent cx="4578540" cy="3662832"/>
             <wp:effectExtent b="0" l="0" r="0" t="0"/>
             <wp:docPr descr="" title="" id="1" name="Picture"/>
             <a:graphic>
@@ -149,7 +149,7 @@
                   <pic:spPr bwMode="auto">
                     <a:xfrm>
                       <a:off x="0" y="0"/>
-                      <a:ext cx="5943600" cy="4754880"/>
+                      <a:ext cx="4578540" cy="3662832"/>
                     </a:xfrm>
                     <a:prstGeom prst="rect">
                       <a:avLst/>
@@ -172,7 +172,7 @@
       <w:pPr>
         <w:pStyle w:val="Heading1"/>
       </w:pPr>
-      <w:bookmarkStart w:id="25" w:name="awesome-okay-now-we-need-to-doctor-the-ggplot-to-make-it-match-fivethirtyeight."/>
+      <w:bookmarkStart w:id="25" w:name="X94d378a63358b841aacd1d7e251803917bccdc4"/>
       <w:r>
         <w:t xml:space="preserve">Awesome! Okay now we need to doctor the ggplot to make it match fivethirtyeight.</w:t>
       </w:r>
@@ -185,7 +185,7 @@
       <w:r>
         <w:drawing>
           <wp:inline>
-            <wp:extent cx="5943600" cy="4754880"/>
+            <wp:extent cx="4578540" cy="3662832"/>
             <wp:effectExtent b="0" l="0" r="0" t="0"/>
             <wp:docPr descr="" title="" id="1" name="Picture"/>
             <a:graphic>
@@ -206,7 +206,7 @@
                   <pic:spPr bwMode="auto">
                     <a:xfrm>
                       <a:off x="0" y="0"/>
-                      <a:ext cx="5943600" cy="4754880"/>
+                      <a:ext cx="4578540" cy="3662832"/>
                     </a:xfrm>
                     <a:prstGeom prst="rect">
                       <a:avLst/>
@@ -261,109 +261,6 @@
 <file path=word/numbering.xml><?xml version="1.0" encoding="utf-8"?>
 <w:numbering xmlns:w="http://schemas.openxmlformats.org/wordprocessingml/2006/main">
   <w:abstractNum w:abstractNumId="990">
-    <w:nsid w:val="170cd2de"/>
-    <w:multiLevelType w:val="multilevel"/>
-    <w:lvl w:ilvl="0">
-      <w:numFmt w:val="bullet"/>
-      <w:lvlText w:val=" "/>
-      <w:lvlJc w:val="left"/>
-      <w:pPr>
-        <w:tabs>
-          <w:tab w:val="num" w:pos="0"/>
-        </w:tabs>
-        <w:ind w:left="480" w:hanging="480"/>
-      </w:pPr>
-    </w:lvl>
-    <w:lvl w:ilvl="1">
-      <w:numFmt w:val="bullet"/>
-      <w:lvlText w:val=" "/>
-      <w:lvlJc w:val="left"/>
-      <w:pPr>
-        <w:tabs>
-          <w:tab w:val="num" w:pos="720"/>
-        </w:tabs>
-        <w:ind w:left="1200" w:hanging="480"/>
-      </w:pPr>
-    </w:lvl>
-    <w:lvl w:ilvl="2">
-      <w:numFmt w:val="bullet"/>
-      <w:lvlText w:val=" "/>
-      <w:lvlJc w:val="left"/>
-      <w:pPr>
-        <w:tabs>
-          <w:tab w:val="num" w:pos="1440"/>
-        </w:tabs>
-        <w:ind w:left="1920" w:hanging="480"/>
-      </w:pPr>
-    </w:lvl>
-    <w:lvl w:ilvl="3">
-      <w:numFmt w:val="bullet"/>
-      <w:lvlText w:val=" "/>
-      <w:lvlJc w:val="left"/>
-      <w:pPr>
-        <w:tabs>
-          <w:tab w:val="num" w:pos="2160"/>
-        </w:tabs>
-        <w:ind w:left="2640" w:hanging="480"/>
-      </w:pPr>
-    </w:lvl>
-    <w:lvl w:ilvl="4">
-      <w:numFmt w:val="bullet"/>
-      <w:lvlText w:val=" "/>
-      <w:lvlJc w:val="left"/>
-      <w:pPr>
-        <w:tabs>
-          <w:tab w:val="num" w:pos="2880"/>
-        </w:tabs>
-        <w:ind w:left="3360" w:hanging="480"/>
-      </w:pPr>
-    </w:lvl>
-    <w:lvl w:ilvl="5">
-      <w:numFmt w:val="bullet"/>
-      <w:lvlText w:val=" "/>
-      <w:lvlJc w:val="left"/>
-      <w:pPr>
-        <w:tabs>
-          <w:tab w:val="num" w:pos="3600"/>
-        </w:tabs>
-        <w:ind w:left="4080" w:hanging="480"/>
-      </w:pPr>
-    </w:lvl>
-    <w:lvl w:ilvl="6">
-      <w:numFmt w:val="bullet"/>
-      <w:lvlText w:val=" "/>
-      <w:lvlJc w:val="left"/>
-      <w:pPr>
-        <w:tabs>
-          <w:tab w:val="num" w:pos="4320"/>
-        </w:tabs>
-        <w:ind w:left="4800" w:hanging="480"/>
-      </w:pPr>
-    </w:lvl>
-    <w:lvl w:ilvl="7">
-      <w:numFmt w:val="bullet"/>
-      <w:lvlText w:val=" "/>
-      <w:lvlJc w:val="left"/>
-      <w:pPr>
-        <w:tabs>
-          <w:tab w:val="num" w:pos="5040"/>
-        </w:tabs>
-        <w:ind w:left="5520" w:hanging="480"/>
-      </w:pPr>
-    </w:lvl>
-    <w:lvl w:ilvl="8">
-      <w:numFmt w:val="bullet"/>
-      <w:lvlText w:val=" "/>
-      <w:lvlJc w:val="left"/>
-      <w:pPr>
-        <w:tabs>
-          <w:tab w:val="num" w:pos="5760"/>
-        </w:tabs>
-        <w:ind w:left="6240" w:hanging="480"/>
-      </w:pPr>
-    </w:lvl>
-  </w:abstractNum>
-  <w:abstractNum w:abstractNumId="990">
     <w:nsid w:val="2c1ae401"/>
     <w:multiLevelType w:val="multilevel"/>
     <w:lvl w:ilvl="0">
@@ -466,9 +363,6 @@
       </w:pPr>
     </w:lvl>
   </w:abstractNum>
-  <w:num w:numId="1000">
-    <w:abstractNumId w:val="990"/>
-  </w:num>
   <w:num w:numId="1000">
     <w:abstractNumId w:val="990"/>
   </w:num>

</xml_diff>